<commit_message>
Epic 7 - Karina Kystsiv: report changed
</commit_message>
<xml_diff>
--- a/ai_13/karina_kystsiv/Epic 7/epic_7_pactice_work_report_karina_kystsiv.docx
+++ b/ai_13/karina_kystsiv/Epic 7/epic_7_pactice_work_report_karina_kystsiv.docx
@@ -148,205 +148,131 @@
     </w:p>
     <w:p>
       <w:pPr>
-        <w:spacing w:line="240" w:lineRule="auto"/>
+        <w:pStyle w:val="a7"/>
+        <w:spacing w:before="0" w:beforeAutospacing="0" w:after="0" w:afterAutospacing="0"/>
         <w:jc w:val="center"/>
-        <w:rPr>
-          <w:rFonts w:ascii="Times New Roman" w:eastAsia="Times New Roman" w:hAnsi="Times New Roman" w:cs="Times New Roman"/>
-          <w:b/>
-          <w:sz w:val="40"/>
-          <w:szCs w:val="40"/>
-        </w:rPr>
-      </w:pPr>
-      <w:r>
-        <w:rPr>
-          <w:rFonts w:ascii="Times New Roman" w:eastAsia="Times New Roman" w:hAnsi="Times New Roman" w:cs="Times New Roman"/>
-          <w:b/>
-          <w:sz w:val="40"/>
-          <w:szCs w:val="40"/>
+      </w:pPr>
+      <w:r>
+        <w:rPr>
+          <w:b/>
+          <w:bCs/>
+          <w:color w:val="000000"/>
+          <w:sz w:val="56"/>
+          <w:szCs w:val="56"/>
         </w:rPr>
         <w:t>Звіт</w:t>
       </w:r>
-    </w:p>
-    <w:p>
-      <w:pPr>
-        <w:spacing w:line="240" w:lineRule="auto"/>
-        <w:jc w:val="center"/>
-        <w:rPr>
-          <w:rFonts w:ascii="Times New Roman" w:eastAsia="Times New Roman" w:hAnsi="Times New Roman" w:cs="Times New Roman"/>
+      <w:r>
+        <w:rPr>
+          <w:b/>
+          <w:bCs/>
+          <w:color w:val="000000"/>
           <w:sz w:val="28"/>
           <w:szCs w:val="28"/>
         </w:rPr>
-      </w:pPr>
-      <w:r>
-        <w:rPr>
-          <w:rFonts w:ascii="Times New Roman" w:eastAsia="Times New Roman" w:hAnsi="Times New Roman" w:cs="Times New Roman"/>
+        <w:t> </w:t>
+      </w:r>
+    </w:p>
+    <w:p>
+      <w:pPr>
+        <w:pStyle w:val="a7"/>
+        <w:spacing w:before="0" w:beforeAutospacing="0" w:after="0" w:afterAutospacing="0"/>
+        <w:jc w:val="center"/>
+      </w:pPr>
+      <w:r>
+        <w:rPr>
+          <w:b/>
+          <w:bCs/>
+          <w:color w:val="000000"/>
           <w:sz w:val="28"/>
           <w:szCs w:val="28"/>
         </w:rPr>
-        <w:t xml:space="preserve">про виконання </w:t>
-      </w:r>
-    </w:p>
-    <w:p>
-      <w:pPr>
-        <w:tabs>
-          <w:tab w:val="center" w:pos="4819"/>
-          <w:tab w:val="left" w:pos="7468"/>
-        </w:tabs>
-        <w:spacing w:line="240" w:lineRule="auto"/>
-        <w:rPr>
-          <w:rFonts w:ascii="Times New Roman" w:eastAsia="Times New Roman" w:hAnsi="Times New Roman" w:cs="Times New Roman"/>
-          <w:b/>
+        <w:t>про виконання розрахунково-графічних робіт блоку № 7</w:t>
+      </w:r>
+    </w:p>
+    <w:p>
+      <w:pPr>
+        <w:pStyle w:val="a7"/>
+        <w:spacing w:before="0" w:beforeAutospacing="0" w:after="0" w:afterAutospacing="0"/>
+        <w:jc w:val="center"/>
+      </w:pPr>
+      <w:r>
+        <w:rPr>
+          <w:b/>
+          <w:bCs/>
+          <w:i/>
+          <w:iCs/>
+          <w:color w:val="000000"/>
           <w:sz w:val="28"/>
           <w:szCs w:val="28"/>
         </w:rPr>
-      </w:pPr>
-      <w:r>
-        <w:rPr>
-          <w:rFonts w:ascii="Times New Roman" w:eastAsia="Times New Roman" w:hAnsi="Times New Roman" w:cs="Times New Roman"/>
-          <w:b/>
+        <w:t xml:space="preserve">з дисципліни: </w:t>
+      </w:r>
+      <w:r>
+        <w:rPr>
+          <w:color w:val="000000"/>
           <w:sz w:val="28"/>
           <w:szCs w:val="28"/>
         </w:rPr>
-        <w:tab/>
-      </w:r>
-      <w:r>
-        <w:rPr>
-          <w:rFonts w:ascii="Times New Roman" w:eastAsia="Times New Roman" w:hAnsi="Times New Roman" w:cs="Times New Roman"/>
-          <w:b/>
+        <w:t>«Мови та парадигми програмування»</w:t>
+      </w:r>
+    </w:p>
+    <w:p>
+      <w:pPr>
+        <w:pStyle w:val="a7"/>
+        <w:spacing w:before="0" w:beforeAutospacing="0" w:after="0" w:afterAutospacing="0"/>
+        <w:jc w:val="center"/>
+      </w:pPr>
+      <w:r>
+        <w:rPr>
+          <w:color w:val="000000"/>
           <w:sz w:val="28"/>
           <w:szCs w:val="28"/>
         </w:rPr>
-        <w:t>РОЗР</w:t>
-      </w:r>
-      <w:r>
-        <w:rPr>
-          <w:rFonts w:ascii="Times New Roman" w:eastAsia="Times New Roman" w:hAnsi="Times New Roman" w:cs="Times New Roman"/>
-          <w:b/>
+        <w:t>до:</w:t>
+      </w:r>
+    </w:p>
+    <w:p>
+      <w:pPr>
+        <w:pStyle w:val="a7"/>
+        <w:spacing w:before="0" w:beforeAutospacing="0" w:after="0" w:afterAutospacing="0"/>
+        <w:jc w:val="center"/>
+      </w:pPr>
+      <w:r>
+        <w:rPr>
+          <w:color w:val="000000"/>
           <w:sz w:val="28"/>
           <w:szCs w:val="28"/>
         </w:rPr>
-        <w:t>АХУНКОВОЇ РОБОТИ</w:t>
-      </w:r>
-    </w:p>
-    <w:p>
-      <w:pPr>
-        <w:tabs>
-          <w:tab w:val="center" w:pos="4819"/>
-          <w:tab w:val="left" w:pos="7468"/>
-        </w:tabs>
-        <w:spacing w:line="240" w:lineRule="auto"/>
-        <w:rPr>
-          <w:rFonts w:ascii="Times New Roman" w:eastAsia="Times New Roman" w:hAnsi="Times New Roman" w:cs="Times New Roman"/>
-          <w:b/>
+        <w:t>ВНС Розрахунково-графічних робіт № 1-4</w:t>
+      </w:r>
+    </w:p>
+    <w:p>
+      <w:pPr>
+        <w:pStyle w:val="a7"/>
+        <w:spacing w:before="0" w:beforeAutospacing="0" w:after="0" w:afterAutospacing="0"/>
+        <w:jc w:val="center"/>
+      </w:pPr>
+      <w:r>
+        <w:rPr>
+          <w:color w:val="000000"/>
           <w:sz w:val="28"/>
           <w:szCs w:val="28"/>
         </w:rPr>
-      </w:pPr>
-    </w:p>
-    <w:p>
-      <w:pPr>
-        <w:tabs>
-          <w:tab w:val="center" w:pos="4819"/>
-          <w:tab w:val="left" w:pos="7468"/>
-        </w:tabs>
+        <w:t>Практичних Робіт № 7</w:t>
+      </w:r>
+    </w:p>
+    <w:p>
+      <w:pPr>
         <w:spacing w:line="240" w:lineRule="auto"/>
         <w:rPr>
           <w:rFonts w:ascii="Times New Roman" w:eastAsia="Times New Roman" w:hAnsi="Times New Roman" w:cs="Times New Roman"/>
-          <w:b/>
           <w:sz w:val="28"/>
           <w:szCs w:val="28"/>
         </w:rPr>
       </w:pPr>
-      <w:r>
-        <w:rPr>
-          <w:rFonts w:ascii="Times New Roman" w:eastAsia="Times New Roman" w:hAnsi="Times New Roman" w:cs="Times New Roman"/>
-          <w:b/>
-          <w:sz w:val="28"/>
-          <w:szCs w:val="28"/>
-        </w:rPr>
-        <w:t xml:space="preserve">              </w:t>
-      </w:r>
-      <w:r>
-        <w:rPr>
-          <w:rFonts w:ascii="Times New Roman" w:eastAsia="Times New Roman" w:hAnsi="Times New Roman" w:cs="Times New Roman"/>
-          <w:b/>
-          <w:sz w:val="28"/>
-          <w:szCs w:val="28"/>
-        </w:rPr>
-        <w:t>З КУРСУ АЛГОРИТМІЗАЦІЯ ТА ПРОГРАМУВАННЯ. Ч. 1.</w:t>
-      </w:r>
-    </w:p>
-    <w:p>
-      <w:pPr>
-        <w:tabs>
-          <w:tab w:val="center" w:pos="4819"/>
-          <w:tab w:val="left" w:pos="7468"/>
-        </w:tabs>
-        <w:spacing w:line="240" w:lineRule="auto"/>
-        <w:rPr>
-          <w:rFonts w:ascii="Times New Roman" w:eastAsia="Times New Roman" w:hAnsi="Times New Roman" w:cs="Times New Roman"/>
-          <w:b/>
-          <w:sz w:val="28"/>
-          <w:szCs w:val="28"/>
-        </w:rPr>
-      </w:pPr>
-      <w:r>
-        <w:rPr>
-          <w:rFonts w:ascii="Times New Roman" w:eastAsia="Times New Roman" w:hAnsi="Times New Roman" w:cs="Times New Roman"/>
-          <w:b/>
-          <w:sz w:val="28"/>
-          <w:szCs w:val="28"/>
-        </w:rPr>
-        <w:t xml:space="preserve">                  </w:t>
-      </w:r>
-      <w:r>
-        <w:rPr>
-          <w:rFonts w:ascii="Times New Roman" w:eastAsia="Times New Roman" w:hAnsi="Times New Roman" w:cs="Times New Roman"/>
-          <w:b/>
-          <w:sz w:val="28"/>
-          <w:szCs w:val="28"/>
-        </w:rPr>
-        <w:t>для студентів базового напрямку “Комп’ютерні науки”</w:t>
-      </w:r>
-    </w:p>
-    <w:p>
-      <w:pPr>
-        <w:spacing w:line="240" w:lineRule="auto"/>
-        <w:jc w:val="center"/>
-        <w:rPr>
-          <w:rFonts w:ascii="Times New Roman" w:eastAsia="Times New Roman" w:hAnsi="Times New Roman" w:cs="Times New Roman"/>
-          <w:sz w:val="28"/>
-          <w:szCs w:val="28"/>
-        </w:rPr>
-      </w:pPr>
-      <w:r>
-        <w:rPr>
-          <w:rFonts w:ascii="Times New Roman" w:eastAsia="Times New Roman" w:hAnsi="Times New Roman" w:cs="Times New Roman"/>
-          <w:b/>
-          <w:i/>
-          <w:sz w:val="28"/>
-          <w:szCs w:val="28"/>
-        </w:rPr>
-        <w:t xml:space="preserve">з дисципліни: </w:t>
-      </w:r>
-      <w:r>
-        <w:rPr>
-          <w:rFonts w:ascii="Times New Roman" w:eastAsia="Times New Roman" w:hAnsi="Times New Roman" w:cs="Times New Roman"/>
-          <w:sz w:val="28"/>
-          <w:szCs w:val="28"/>
-        </w:rPr>
-        <w:t>«Мови та парадигми програмування»</w:t>
-      </w:r>
-    </w:p>
-    <w:p>
-      <w:pPr>
-        <w:spacing w:line="240" w:lineRule="auto"/>
-        <w:rPr>
-          <w:rFonts w:ascii="Times New Roman" w:eastAsia="Times New Roman" w:hAnsi="Times New Roman" w:cs="Times New Roman"/>
-          <w:sz w:val="28"/>
-          <w:szCs w:val="28"/>
-        </w:rPr>
-      </w:pPr>
+      <w:bookmarkStart w:id="0" w:name="_GoBack"/>
+      <w:bookmarkEnd w:id="0"/>
     </w:p>
     <w:p>
       <w:pPr>
@@ -724,6 +650,7 @@
       <w:r>
         <w:rPr>
           <w:rFonts w:ascii="Times New Roman" w:eastAsia="Times New Roman" w:hAnsi="Times New Roman" w:cs="Times New Roman"/>
+          <w:noProof/>
           <w:color w:val="000000"/>
           <w:sz w:val="24"/>
           <w:szCs w:val="24"/>
@@ -778,24 +705,14 @@
       <w:r>
         <w:t xml:space="preserve">Рисунок </w:t>
       </w:r>
-      <w:r>
-        <w:fldChar w:fldCharType="begin"/>
-      </w:r>
-      <w:r>
-        <w:instrText xml:space="preserve"> SEQ Рисунок \* ARABIC </w:instrText>
-      </w:r>
-      <w:r>
-        <w:fldChar w:fldCharType="separate"/>
-      </w:r>
-      <w:r>
-        <w:rPr>
-          <w:noProof/>
-        </w:rPr>
-        <w:t>1</w:t>
-      </w:r>
-      <w:r>
-        <w:fldChar w:fldCharType="end"/>
-      </w:r>
+      <w:fldSimple w:instr=" SEQ Рисунок \* ARABIC ">
+        <w:r>
+          <w:rPr>
+            <w:noProof/>
+          </w:rPr>
+          <w:t>1</w:t>
+        </w:r>
+      </w:fldSimple>
       <w:r>
         <w:t xml:space="preserve"> Завдання №1 </w:t>
       </w:r>
@@ -916,6 +833,7 @@
       <w:r>
         <w:rPr>
           <w:rFonts w:ascii="Times New Roman" w:eastAsia="Times New Roman" w:hAnsi="Times New Roman" w:cs="Times New Roman"/>
+          <w:noProof/>
           <w:sz w:val="24"/>
           <w:szCs w:val="24"/>
         </w:rPr>
@@ -968,24 +886,14 @@
       <w:r>
         <w:t xml:space="preserve">Рисунок </w:t>
       </w:r>
-      <w:r>
-        <w:fldChar w:fldCharType="begin"/>
-      </w:r>
-      <w:r>
-        <w:instrText xml:space="preserve"> SEQ Рисунок \* ARABIC </w:instrText>
-      </w:r>
-      <w:r>
-        <w:fldChar w:fldCharType="separate"/>
-      </w:r>
-      <w:r>
-        <w:rPr>
-          <w:noProof/>
-        </w:rPr>
-        <w:t>2</w:t>
-      </w:r>
-      <w:r>
-        <w:fldChar w:fldCharType="end"/>
-      </w:r>
+      <w:fldSimple w:instr=" SEQ Рисунок \* ARABIC ">
+        <w:r>
+          <w:rPr>
+            <w:noProof/>
+          </w:rPr>
+          <w:t>2</w:t>
+        </w:r>
+      </w:fldSimple>
       <w:r>
         <w:t xml:space="preserve"> Завдання №2 </w:t>
       </w:r>
@@ -1442,6 +1350,7 @@
       <w:r>
         <w:rPr>
           <w:rFonts w:ascii="Times New Roman" w:eastAsia="Times New Roman" w:hAnsi="Times New Roman" w:cs="Times New Roman"/>
+          <w:noProof/>
           <w:sz w:val="24"/>
           <w:szCs w:val="24"/>
         </w:rPr>
@@ -1501,24 +1410,14 @@
       <w:r>
         <w:t xml:space="preserve">Рисунок </w:t>
       </w:r>
-      <w:r>
-        <w:fldChar w:fldCharType="begin"/>
-      </w:r>
-      <w:r>
-        <w:instrText xml:space="preserve"> SEQ Рисунок \* ARABIC </w:instrText>
-      </w:r>
-      <w:r>
-        <w:fldChar w:fldCharType="separate"/>
-      </w:r>
-      <w:r>
-        <w:rPr>
-          <w:noProof/>
-        </w:rPr>
-        <w:t>3</w:t>
-      </w:r>
-      <w:r>
-        <w:fldChar w:fldCharType="end"/>
-      </w:r>
+      <w:fldSimple w:instr=" SEQ Рисунок \* ARABIC ">
+        <w:r>
+          <w:rPr>
+            <w:noProof/>
+          </w:rPr>
+          <w:t>3</w:t>
+        </w:r>
+      </w:fldSimple>
       <w:r>
         <w:t xml:space="preserve"> Завдання №4 VNS </w:t>
       </w:r>
@@ -1675,6 +1574,7 @@
       <w:r>
         <w:rPr>
           <w:rFonts w:ascii="Times New Roman" w:eastAsia="Times New Roman" w:hAnsi="Times New Roman" w:cs="Times New Roman"/>
+          <w:noProof/>
           <w:color w:val="000000"/>
           <w:sz w:val="24"/>
           <w:szCs w:val="24"/>
@@ -1729,24 +1629,14 @@
       <w:r>
         <w:t xml:space="preserve">Рисунок </w:t>
       </w:r>
-      <w:r>
-        <w:fldChar w:fldCharType="begin"/>
-      </w:r>
-      <w:r>
-        <w:instrText xml:space="preserve"> SEQ Рисунок \* ARABIC </w:instrText>
-      </w:r>
-      <w:r>
-        <w:fldChar w:fldCharType="separate"/>
-      </w:r>
-      <w:r>
-        <w:rPr>
-          <w:noProof/>
-        </w:rPr>
-        <w:t>4</w:t>
-      </w:r>
-      <w:r>
-        <w:fldChar w:fldCharType="end"/>
-      </w:r>
+      <w:fldSimple w:instr=" SEQ Рисунок \* ARABIC ">
+        <w:r>
+          <w:rPr>
+            <w:noProof/>
+          </w:rPr>
+          <w:t>4</w:t>
+        </w:r>
+      </w:fldSimple>
       <w:r>
         <w:rPr>
           <w:lang w:val="ru-RU"/>
@@ -2219,6 +2109,7 @@
       <w:r>
         <w:rPr>
           <w:rFonts w:ascii="Times New Roman" w:eastAsia="Times New Roman" w:hAnsi="Times New Roman" w:cs="Times New Roman"/>
+          <w:noProof/>
           <w:color w:val="000000"/>
           <w:sz w:val="24"/>
           <w:szCs w:val="24"/>
@@ -2272,10 +2163,7 @@
         </w:rPr>
       </w:pPr>
       <w:r>
-        <w:t xml:space="preserve">Рисунок </w:t>
-      </w:r>
-      <w:r>
-        <w:t>5</w:t>
+        <w:t>Рисунок 5</w:t>
       </w:r>
       <w:r>
         <w:rPr>
@@ -2592,7 +2480,62 @@
           <w:szCs w:val="24"/>
           <w:lang w:val="en-US"/>
         </w:rPr>
-        <w:t>Practice Work - Task 3</w:t>
+        <w:t>Practice</w:t>
+      </w:r>
+      <w:r>
+        <w:rPr>
+          <w:rFonts w:ascii="Times New Roman" w:hAnsi="Times New Roman" w:cs="Times New Roman"/>
+          <w:b/>
+          <w:bCs/>
+          <w:sz w:val="24"/>
+          <w:szCs w:val="24"/>
+          <w:lang w:val="ru-RU"/>
+        </w:rPr>
+        <w:t xml:space="preserve"> </w:t>
+      </w:r>
+      <w:r>
+        <w:rPr>
+          <w:rFonts w:ascii="Times New Roman" w:hAnsi="Times New Roman" w:cs="Times New Roman"/>
+          <w:b/>
+          <w:bCs/>
+          <w:sz w:val="24"/>
+          <w:szCs w:val="24"/>
+          <w:lang w:val="en-US"/>
+        </w:rPr>
+        <w:t>Work</w:t>
+      </w:r>
+      <w:r>
+        <w:rPr>
+          <w:rFonts w:ascii="Times New Roman" w:hAnsi="Times New Roman" w:cs="Times New Roman"/>
+          <w:b/>
+          <w:bCs/>
+          <w:sz w:val="24"/>
+          <w:szCs w:val="24"/>
+          <w:lang w:val="ru-RU"/>
+        </w:rPr>
+        <w:t xml:space="preserve"> - </w:t>
+      </w:r>
+      <w:r>
+        <w:rPr>
+          <w:rFonts w:ascii="Times New Roman" w:hAnsi="Times New Roman" w:cs="Times New Roman"/>
+          <w:b/>
+          <w:bCs/>
+          <w:sz w:val="24"/>
+          <w:szCs w:val="24"/>
+          <w:lang w:val="en-US"/>
+        </w:rPr>
+        <w:t>Task</w:t>
+      </w:r>
+      <w:r>
+        <w:rPr>
+          <w:rFonts w:ascii="Times New Roman" w:hAnsi="Times New Roman" w:cs="Times New Roman"/>
+          <w:b/>
+          <w:bCs/>
+          <w:sz w:val="24"/>
+          <w:szCs w:val="24"/>
+          <w:lang w:val="ru-RU"/>
+        </w:rPr>
+        <w:t xml:space="preserve"> 3</w:t>
       </w:r>
     </w:p>
     <w:p>
@@ -2616,6 +2559,7 @@
       <w:r>
         <w:rPr>
           <w:rFonts w:ascii="Times New Roman" w:eastAsia="Times New Roman" w:hAnsi="Times New Roman" w:cs="Times New Roman"/>
+          <w:noProof/>
           <w:color w:val="000000"/>
           <w:sz w:val="24"/>
           <w:szCs w:val="24"/>
@@ -2722,6 +2666,7 @@
       <w:r>
         <w:rPr>
           <w:rFonts w:ascii="Times New Roman" w:eastAsia="Times New Roman" w:hAnsi="Times New Roman" w:cs="Times New Roman"/>
+          <w:noProof/>
           <w:color w:val="000000"/>
           <w:sz w:val="24"/>
           <w:szCs w:val="24"/>
@@ -2905,6 +2850,7 @@
       <w:r>
         <w:rPr>
           <w:rFonts w:ascii="Times New Roman" w:eastAsia="Times New Roman" w:hAnsi="Times New Roman" w:cs="Times New Roman"/>
+          <w:noProof/>
           <w:color w:val="000000"/>
           <w:sz w:val="24"/>
           <w:szCs w:val="24"/>
@@ -10570,8 +10516,6 @@
         </w:r>
         <w:proofErr w:type="spellEnd"/>
       </w:hyperlink>
-      <w:bookmarkStart w:id="0" w:name="_GoBack"/>
-      <w:bookmarkEnd w:id="0"/>
     </w:p>
     <w:p>
       <w:pPr>
@@ -12182,6 +12126,7 @@
       <w:r>
         <w:rPr>
           <w:rFonts w:ascii="Times New Roman" w:eastAsia="Times New Roman" w:hAnsi="Times New Roman" w:cs="Times New Roman"/>
+          <w:noProof/>
           <w:color w:val="000000"/>
           <w:sz w:val="20"/>
           <w:szCs w:val="20"/>
@@ -12359,7 +12304,6 @@
           <w:rFonts w:ascii="Times New Roman" w:eastAsia="Times New Roman" w:hAnsi="Times New Roman" w:cs="Times New Roman"/>
           <w:sz w:val="24"/>
           <w:szCs w:val="24"/>
-          <w:lang w:val="en-US"/>
         </w:rPr>
       </w:pPr>
       <w:r>
@@ -12376,27 +12320,47 @@
           <w:rFonts w:ascii="Times New Roman" w:eastAsia="Times New Roman" w:hAnsi="Times New Roman" w:cs="Times New Roman"/>
           <w:sz w:val="24"/>
           <w:szCs w:val="24"/>
+        </w:rPr>
+        <w:t>2</w:t>
+      </w:r>
+      <w:r>
+        <w:rPr>
+          <w:rFonts w:ascii="Times New Roman" w:eastAsia="Times New Roman" w:hAnsi="Times New Roman" w:cs="Times New Roman"/>
+          <w:sz w:val="24"/>
+          <w:szCs w:val="24"/>
+        </w:rPr>
+        <w:t xml:space="preserve"> </w:t>
+      </w:r>
+      <w:r>
+        <w:rPr>
+          <w:rFonts w:ascii="Times New Roman" w:hAnsi="Times New Roman" w:cs="Times New Roman"/>
+          <w:b/>
+          <w:bCs/>
+          <w:sz w:val="24"/>
+          <w:szCs w:val="24"/>
+        </w:rPr>
+        <w:t xml:space="preserve">VNS </w:t>
+      </w:r>
+      <w:r>
+        <w:rPr>
+          <w:rFonts w:ascii="Times New Roman" w:hAnsi="Times New Roman" w:cs="Times New Roman"/>
+          <w:b/>
+          <w:bCs/>
+          <w:sz w:val="24"/>
+          <w:szCs w:val="24"/>
           <w:lang w:val="en-US"/>
         </w:rPr>
-        <w:t>2</w:t>
-      </w:r>
-      <w:r>
-        <w:rPr>
-          <w:rFonts w:ascii="Times New Roman" w:eastAsia="Times New Roman" w:hAnsi="Times New Roman" w:cs="Times New Roman"/>
-          <w:sz w:val="24"/>
-          <w:szCs w:val="24"/>
-        </w:rPr>
-        <w:t xml:space="preserve"> </w:t>
-      </w:r>
-      <w:r>
-        <w:rPr>
-          <w:rFonts w:ascii="Times New Roman" w:hAnsi="Times New Roman" w:cs="Times New Roman"/>
-          <w:b/>
-          <w:bCs/>
-          <w:sz w:val="24"/>
-          <w:szCs w:val="24"/>
-        </w:rPr>
-        <w:t xml:space="preserve">VNS </w:t>
+        <w:t>Practice</w:t>
+      </w:r>
+      <w:r>
+        <w:rPr>
+          <w:rFonts w:ascii="Times New Roman" w:hAnsi="Times New Roman" w:cs="Times New Roman"/>
+          <w:b/>
+          <w:bCs/>
+          <w:sz w:val="24"/>
+          <w:szCs w:val="24"/>
+        </w:rPr>
+        <w:t xml:space="preserve"> </w:t>
       </w:r>
       <w:r>
         <w:rPr>
@@ -12407,17 +12371,17 @@
           <w:szCs w:val="24"/>
           <w:lang w:val="en-US"/>
         </w:rPr>
-        <w:t>Practice</w:t>
-      </w:r>
-      <w:r>
-        <w:rPr>
-          <w:rFonts w:ascii="Times New Roman" w:hAnsi="Times New Roman" w:cs="Times New Roman"/>
-          <w:b/>
-          <w:bCs/>
-          <w:sz w:val="24"/>
-          <w:szCs w:val="24"/>
-        </w:rPr>
-        <w:t xml:space="preserve"> </w:t>
+        <w:t>Work</w:t>
+      </w:r>
+      <w:r>
+        <w:rPr>
+          <w:rFonts w:ascii="Times New Roman" w:hAnsi="Times New Roman" w:cs="Times New Roman"/>
+          <w:b/>
+          <w:bCs/>
+          <w:sz w:val="24"/>
+          <w:szCs w:val="24"/>
+        </w:rPr>
+        <w:t xml:space="preserve"> - </w:t>
       </w:r>
       <w:r>
         <w:rPr>
@@ -12428,27 +12392,6 @@
           <w:szCs w:val="24"/>
           <w:lang w:val="en-US"/>
         </w:rPr>
-        <w:t>Work</w:t>
-      </w:r>
-      <w:r>
-        <w:rPr>
-          <w:rFonts w:ascii="Times New Roman" w:hAnsi="Times New Roman" w:cs="Times New Roman"/>
-          <w:b/>
-          <w:bCs/>
-          <w:sz w:val="24"/>
-          <w:szCs w:val="24"/>
-        </w:rPr>
-        <w:t xml:space="preserve"> - </w:t>
-      </w:r>
-      <w:r>
-        <w:rPr>
-          <w:rFonts w:ascii="Times New Roman" w:hAnsi="Times New Roman" w:cs="Times New Roman"/>
-          <w:b/>
-          <w:bCs/>
-          <w:sz w:val="24"/>
-          <w:szCs w:val="24"/>
-          <w:lang w:val="en-US"/>
-        </w:rPr>
         <w:t>Task</w:t>
       </w:r>
       <w:r>
@@ -12468,7 +12411,6 @@
           <w:bCs/>
           <w:sz w:val="24"/>
           <w:szCs w:val="24"/>
-          <w:lang w:val="en-US"/>
         </w:rPr>
         <w:t>2</w:t>
       </w:r>
@@ -12512,6 +12454,7 @@
       <w:r>
         <w:rPr>
           <w:rFonts w:ascii="Times New Roman" w:eastAsia="Times New Roman" w:hAnsi="Times New Roman" w:cs="Times New Roman"/>
+          <w:noProof/>
           <w:color w:val="000000"/>
           <w:sz w:val="20"/>
           <w:szCs w:val="20"/>
@@ -12796,6 +12739,7 @@
       <w:r>
         <w:rPr>
           <w:rFonts w:ascii="Times New Roman" w:eastAsia="Times New Roman" w:hAnsi="Times New Roman" w:cs="Times New Roman"/>
+          <w:noProof/>
           <w:color w:val="000000"/>
           <w:sz w:val="20"/>
           <w:szCs w:val="20"/>
@@ -12961,6 +12905,7 @@
       <w:r>
         <w:rPr>
           <w:rFonts w:ascii="Times New Roman" w:eastAsia="Times New Roman" w:hAnsi="Times New Roman" w:cs="Times New Roman"/>
+          <w:noProof/>
           <w:sz w:val="24"/>
           <w:szCs w:val="24"/>
         </w:rPr>
@@ -13265,6 +13210,7 @@
       <w:r>
         <w:rPr>
           <w:rFonts w:ascii="Times New Roman" w:eastAsia="Times New Roman" w:hAnsi="Times New Roman" w:cs="Times New Roman"/>
+          <w:noProof/>
           <w:color w:val="000000"/>
           <w:sz w:val="20"/>
           <w:szCs w:val="20"/>
@@ -13548,6 +13494,7 @@
       <w:r>
         <w:rPr>
           <w:rFonts w:ascii="Times New Roman" w:eastAsia="Times New Roman" w:hAnsi="Times New Roman" w:cs="Times New Roman"/>
+          <w:noProof/>
           <w:color w:val="000000"/>
           <w:sz w:val="20"/>
           <w:szCs w:val="20"/>
@@ -13713,6 +13660,7 @@
       <w:r>
         <w:rPr>
           <w:rFonts w:ascii="Times New Roman" w:eastAsia="Times New Roman" w:hAnsi="Times New Roman" w:cs="Times New Roman"/>
+          <w:noProof/>
           <w:sz w:val="24"/>
           <w:szCs w:val="24"/>
         </w:rPr>
@@ -14096,7 +14044,7 @@
         <w:sz w:val="28"/>
         <w:szCs w:val="28"/>
       </w:rPr>
-      <w:t>11</w:t>
+      <w:t>2</w:t>
     </w:r>
     <w:r>
       <w:rPr>
@@ -15238,6 +15186,22 @@
       <w:u w:val="single"/>
     </w:rPr>
   </w:style>
+  <w:style w:type="paragraph" w:styleId="a7">
+    <w:name w:val="Normal (Web)"/>
+    <w:basedOn w:val="a"/>
+    <w:uiPriority w:val="99"/>
+    <w:semiHidden/>
+    <w:unhideWhenUsed/>
+    <w:rsid w:val="00587D8D"/>
+    <w:pPr>
+      <w:spacing w:before="100" w:beforeAutospacing="1" w:after="100" w:afterAutospacing="1" w:line="240" w:lineRule="auto"/>
+    </w:pPr>
+    <w:rPr>
+      <w:rFonts w:ascii="Times New Roman" w:eastAsia="Times New Roman" w:hAnsi="Times New Roman" w:cs="Times New Roman"/>
+      <w:sz w:val="24"/>
+      <w:szCs w:val="24"/>
+    </w:rPr>
+  </w:style>
 </w:styles>
 </file>
 

</xml_diff>